<commit_message>
Added documents about debugging
</commit_message>
<xml_diff>
--- a/documents/BR0101固件开发——模数转换器AD9715（第五周）.docx
+++ b/documents/BR0101固件开发——模数转换器AD9715（第五周）.docx
@@ -625,9 +625,6 @@
     <w:p>
       <w:pPr>
         <w:pStyle w:val="a6"/>
-        <w:rPr>
-          <w:rFonts w:hint="eastAsia"/>
-        </w:rPr>
       </w:pPr>
       <w:r>
         <w:rPr>
@@ -916,9 +913,6 @@
       <w:pPr>
         <w:pStyle w:val="ac"/>
         <w:jc w:val="center"/>
-        <w:rPr>
-          <w:rFonts w:hint="eastAsia"/>
-        </w:rPr>
       </w:pPr>
       <w:r>
         <w:rPr>
@@ -2083,9 +2077,6 @@
       <w:pPr>
         <w:pStyle w:val="ac"/>
         <w:jc w:val="center"/>
-        <w:rPr>
-          <w:rFonts w:hint="eastAsia"/>
-        </w:rPr>
       </w:pPr>
       <w:r>
         <w:rPr>
@@ -2322,6 +2313,7 @@
       <w:r>
         <w:rPr>
           <w:rFonts w:hint="eastAsia"/>
+          <w:noProof/>
         </w:rPr>
         <w:drawing>
           <wp:inline distT="0" distB="0" distL="0" distR="0">
@@ -2473,6 +2465,7 @@
       <w:r>
         <w:rPr>
           <w:rFonts w:hint="eastAsia"/>
+          <w:noProof/>
         </w:rPr>
         <w:drawing>
           <wp:inline distT="0" distB="0" distL="0" distR="0" wp14:anchorId="76D9899D" wp14:editId="128131CA">
@@ -2649,25 +2642,101 @@
         </w:rPr>
         <w:t>声明内存，再用生成的数据文件初始化内存。</w:t>
       </w:r>
+      <w:r>
+        <w:rPr>
+          <w:rFonts w:hint="eastAsia"/>
+        </w:rPr>
+        <w:t>不过这种方法稍微有点麻烦。我们这次直接采用的是数据查找表的方法。</w:t>
+      </w:r>
     </w:p>
     <w:p>
       <w:pPr>
         <w:pStyle w:val="a6"/>
-        <w:rPr>
-          <w:rFonts w:hint="eastAsia"/>
-        </w:rPr>
-      </w:pPr>
-      <w:r>
-        <w:rPr>
-          <w:rFonts w:ascii="Calibri" w:hAnsi="Calibri" w:cs="Calibri"/>
+      </w:pPr>
+      <w:r>
+        <w:rPr>
+          <w:rFonts w:hint="eastAsia"/>
+        </w:rPr>
+        <w:lastRenderedPageBreak/>
+        <w:t>用下面的</w:t>
+      </w:r>
+      <w:proofErr w:type="spellStart"/>
+      <w:r>
+        <w:rPr>
+          <w:rFonts w:hint="eastAsia"/>
+        </w:rPr>
+        <w:t>MatLab</w:t>
+      </w:r>
+      <w:proofErr w:type="spellEnd"/>
+      <w:r>
+        <w:rPr>
+          <w:rFonts w:hint="eastAsia"/>
+        </w:rPr>
+        <w:t>程序可以生成正弦函数的</w:t>
+      </w:r>
+      <w:r>
+        <w:rPr>
+          <w:rFonts w:hint="eastAsia"/>
+        </w:rPr>
+        <w:t>Verilog</w:t>
+      </w:r>
+      <w:r>
+        <w:rPr>
+          <w:rFonts w:hint="eastAsia"/>
+        </w:rPr>
+        <w:t>数据查找表，一共</w:t>
+      </w:r>
+      <w:r>
+        <w:rPr>
+          <w:rFonts w:hint="eastAsia"/>
+        </w:rPr>
+        <w:t>256</w:t>
+      </w:r>
+      <w:r>
+        <w:rPr>
+          <w:rFonts w:hint="eastAsia"/>
+        </w:rPr>
+        <w:t>个数据点，数据变化的范围为</w:t>
+      </w:r>
+      <w:r>
+        <w:rPr>
+          <w:rFonts w:hint="eastAsia"/>
+        </w:rPr>
+        <w:t>0</w:t>
+      </w:r>
+      <w:r>
+        <w:rPr>
+          <w:rFonts w:hint="eastAsia"/>
+        </w:rPr>
+        <w:t>到</w:t>
+      </w:r>
+      <w:r>
+        <w:rPr>
+          <w:rFonts w:hint="eastAsia"/>
+        </w:rPr>
+        <w:t>1023</w:t>
+      </w:r>
+      <w:r>
+        <w:rPr>
+          <w:rFonts w:hint="eastAsia"/>
+        </w:rPr>
+        <w:t>。</w:t>
+      </w:r>
+    </w:p>
+    <w:p>
+      <w:pPr>
+        <w:keepNext/>
+        <w:jc w:val="center"/>
+      </w:pPr>
+      <w:r>
+        <w:rPr>
           <w:noProof/>
         </w:rPr>
-        <w:lastRenderedPageBreak/>
         <w:drawing>
-          <wp:inline distT="0" distB="0" distL="0" distR="0">
-            <wp:extent cx="5274310" cy="2965351"/>
-            <wp:effectExtent l="0" t="0" r="2540" b="6985"/>
-            <wp:docPr id="26" name="图片 26" descr="v eril og X &#10;G) blog.csdn.net/zmq5411 /article/details/7389449 &#10;English Bing &#10;orcad verilog - Google &#10;Activities, @ A-pply &#10;Wikipedia &#10;esources &#10;(68) &#10;(74) &#10;(38) &#10;(51) &#10;(24) &#10;(11) &#10;(9) &#10;201630k &#10;201 ö*04g &#10;(3) &#10;(5) &#10;(2) &#10;(2) &#10;(81595) &#10;(34241) &#10;error : Please use the 1M &#10;(23311) &#10;ciää*loat, doubles* &#10;(17198) &#10;Thirsty+for+Thir....pdf &#10;.pdf &#10;$readmemh(&quot;file name&quot;, mem array, start addr, stop addr); &#10;mem , &#10;start addr stop &#10;module memory C); &#10;reg [7:0] my memory [0:255]; &#10;initial begin &#10;$readmemh(&quot;memory.list&quot;, my memory); &#10;end &#10;endmodule &#10;memory*f$A0 &#10;..pdf &#10;ramming &#10;2017/9/8 "/>
+          <wp:inline distT="0" distB="0" distL="0" distR="0" wp14:anchorId="509D782F" wp14:editId="6D4147A7">
+            <wp:extent cx="5274310" cy="2965450"/>
+            <wp:effectExtent l="0" t="0" r="2540" b="6350"/>
+            <wp:docPr id="2" name="图片 2"/>
             <wp:cNvGraphicFramePr>
               <a:graphicFrameLocks xmlns:a="http://schemas.openxmlformats.org/drawingml/2006/main" noChangeAspect="1"/>
             </wp:cNvGraphicFramePr>
@@ -2675,13 +2744,929 @@
               <a:graphicData uri="http://schemas.openxmlformats.org/drawingml/2006/picture">
                 <pic:pic xmlns:pic="http://schemas.openxmlformats.org/drawingml/2006/picture">
                   <pic:nvPicPr>
-                    <pic:cNvPr id="0" name="Picture 13" descr="v eril og X &#10;G) blog.csdn.net/zmq5411 /article/details/7389449 &#10;English Bing &#10;orcad verilog - Google &#10;Activities, @ A-pply &#10;Wikipedia &#10;esources &#10;(68) &#10;(74) &#10;(38) &#10;(51) &#10;(24) &#10;(11) &#10;(9) &#10;201630k &#10;201 ö*04g &#10;(3) &#10;(5) &#10;(2) &#10;(2) &#10;(81595) &#10;(34241) &#10;error : Please use the 1M &#10;(23311) &#10;ciää*loat, doubles* &#10;(17198) &#10;Thirsty+for+Thir....pdf &#10;.pdf &#10;$readmemh(&quot;file name&quot;, mem array, start addr, stop addr); &#10;mem , &#10;start addr stop &#10;module memory C); &#10;reg [7:0] my memory [0:255]; &#10;initial begin &#10;$readmemh(&quot;memory.list&quot;, my memory); &#10;end &#10;endmodule &#10;memory*f$A0 &#10;..pdf &#10;ramming &#10;2017/9/8 "/>
+                    <pic:cNvPr id="1" name=""/>
+                    <pic:cNvPicPr/>
+                  </pic:nvPicPr>
+                  <pic:blipFill>
+                    <a:blip r:embed="rId15"/>
+                    <a:stretch>
+                      <a:fillRect/>
+                    </a:stretch>
+                  </pic:blipFill>
+                  <pic:spPr>
+                    <a:xfrm>
+                      <a:off x="0" y="0"/>
+                      <a:ext cx="5274310" cy="2965450"/>
+                    </a:xfrm>
+                    <a:prstGeom prst="rect">
+                      <a:avLst/>
+                    </a:prstGeom>
+                  </pic:spPr>
+                </pic:pic>
+              </a:graphicData>
+            </a:graphic>
+          </wp:inline>
+        </w:drawing>
+      </w:r>
+    </w:p>
+    <w:p>
+      <w:pPr>
+        <w:pStyle w:val="ac"/>
+        <w:jc w:val="center"/>
+        <w:rPr>
+          <w:rFonts w:hint="eastAsia"/>
+        </w:rPr>
+      </w:pPr>
+      <w:r>
+        <w:rPr>
+          <w:rFonts w:hint="eastAsia"/>
+        </w:rPr>
+        <w:t>图</w:t>
+      </w:r>
+      <w:r>
+        <w:rPr>
+          <w:rFonts w:hint="eastAsia"/>
+        </w:rPr>
+        <w:t xml:space="preserve"> </w:t>
+      </w:r>
+      <w:r>
+        <w:fldChar w:fldCharType="begin"/>
+      </w:r>
+      <w:r>
+        <w:instrText xml:space="preserve"> </w:instrText>
+      </w:r>
+      <w:r>
+        <w:rPr>
+          <w:rFonts w:hint="eastAsia"/>
+        </w:rPr>
+        <w:instrText xml:space="preserve">SEQ </w:instrText>
+      </w:r>
+      <w:r>
+        <w:rPr>
+          <w:rFonts w:hint="eastAsia"/>
+        </w:rPr>
+        <w:instrText>图</w:instrText>
+      </w:r>
+      <w:r>
+        <w:rPr>
+          <w:rFonts w:hint="eastAsia"/>
+        </w:rPr>
+        <w:instrText xml:space="preserve"> \* ARABIC</w:instrText>
+      </w:r>
+      <w:r>
+        <w:instrText xml:space="preserve"> </w:instrText>
+      </w:r>
+      <w:r>
+        <w:fldChar w:fldCharType="separate"/>
+      </w:r>
+      <w:r>
+        <w:rPr>
+          <w:noProof/>
+        </w:rPr>
+        <w:t>10</w:t>
+      </w:r>
+      <w:r>
+        <w:fldChar w:fldCharType="end"/>
+      </w:r>
+      <w:r>
+        <w:t xml:space="preserve"> </w:t>
+      </w:r>
+      <w:r>
+        <w:rPr>
+          <w:rFonts w:hint="eastAsia"/>
+        </w:rPr>
+        <w:t>利用</w:t>
+      </w:r>
+      <w:r>
+        <w:rPr>
+          <w:rFonts w:hint="eastAsia"/>
+        </w:rPr>
+        <w:t>MATLAB</w:t>
+      </w:r>
+      <w:r>
+        <w:rPr>
+          <w:rFonts w:hint="eastAsia"/>
+        </w:rPr>
+        <w:t>程序产生波形数据</w:t>
+      </w:r>
+    </w:p>
+    <w:p>
+      <w:pPr>
+        <w:pStyle w:val="a6"/>
+      </w:pPr>
+      <w:r>
+        <w:rPr>
+          <w:rFonts w:hint="eastAsia"/>
+        </w:rPr>
+        <w:t>将信号</w:t>
+      </w:r>
+      <w:r>
+        <w:rPr>
+          <w:rFonts w:hint="eastAsia"/>
+        </w:rPr>
+        <w:t>index</w:t>
+      </w:r>
+      <w:r>
+        <w:rPr>
+          <w:rFonts w:hint="eastAsia"/>
+        </w:rPr>
+        <w:t>输入</w:t>
+      </w:r>
+      <w:r>
+        <w:rPr>
+          <w:rFonts w:hint="eastAsia"/>
+        </w:rPr>
+        <w:t>波形产生器</w:t>
+      </w:r>
+      <w:r>
+        <w:rPr>
+          <w:rFonts w:hint="eastAsia"/>
+        </w:rPr>
+        <w:t>模块，就可以得到相应的</w:t>
+      </w:r>
+      <w:r>
+        <w:rPr>
+          <w:rFonts w:hint="eastAsia"/>
+        </w:rPr>
+        <w:t>波形</w:t>
+      </w:r>
+      <w:r>
+        <w:rPr>
+          <w:rFonts w:hint="eastAsia"/>
+        </w:rPr>
+        <w:t>数据。</w:t>
+      </w:r>
+    </w:p>
+    <w:p>
+      <w:pPr>
+        <w:pStyle w:val="3"/>
+      </w:pPr>
+      <w:r>
+        <w:rPr>
+          <w:rFonts w:hint="eastAsia"/>
+        </w:rPr>
+        <w:t>3.1.3</w:t>
+      </w:r>
+      <w:r>
+        <w:t xml:space="preserve"> </w:t>
+      </w:r>
+      <w:r>
+        <w:rPr>
+          <w:rFonts w:hint="eastAsia"/>
+        </w:rPr>
+        <w:t>波形的选择与控制</w:t>
+      </w:r>
+    </w:p>
+    <w:p>
+      <w:pPr>
+        <w:pStyle w:val="a6"/>
+      </w:pPr>
+      <w:r>
+        <w:rPr>
+          <w:rFonts w:hint="eastAsia"/>
+        </w:rPr>
+        <w:t>最后我们需要实现对波形的选择与控制。</w:t>
+      </w:r>
+      <w:r>
+        <w:rPr>
+          <w:rFonts w:hint="eastAsia"/>
+        </w:rPr>
+        <w:t>波形的选择实际上就是对</w:t>
+      </w:r>
+      <w:r>
+        <w:rPr>
+          <w:rFonts w:hint="eastAsia"/>
+        </w:rPr>
+        <w:t>DAC</w:t>
+      </w:r>
+      <w:r>
+        <w:rPr>
+          <w:rFonts w:hint="eastAsia"/>
+        </w:rPr>
+        <w:t>输入数据的选择，只需要在输入信号前面加上数据选择器就可以。</w:t>
+      </w:r>
+    </w:p>
+    <w:p>
+      <w:pPr>
+        <w:pStyle w:val="a6"/>
+      </w:pPr>
+      <w:r>
+        <w:rPr>
+          <w:rFonts w:hint="eastAsia"/>
+        </w:rPr>
+        <w:t>另外，为了实现频率的控制，我们借鉴了</w:t>
+      </w:r>
+      <w:r>
+        <w:rPr>
+          <w:rFonts w:hint="eastAsia"/>
+        </w:rPr>
+        <w:t>DDS</w:t>
+      </w:r>
+      <w:r>
+        <w:rPr>
+          <w:rFonts w:hint="eastAsia"/>
+        </w:rPr>
+        <w:t>（</w:t>
+      </w:r>
+      <w:r>
+        <w:t>Direct Digital Synthesizer</w:t>
+      </w:r>
+      <w:r>
+        <w:rPr>
+          <w:rFonts w:hint="eastAsia"/>
+        </w:rPr>
+        <w:t>）的算法，通过步长来控制相位的变化，进而控制频率。</w:t>
+      </w:r>
+      <w:r>
+        <w:rPr>
+          <w:rFonts w:hint="eastAsia"/>
+        </w:rPr>
+        <w:t>我们用</w:t>
+      </w:r>
+      <w:r>
+        <w:rPr>
+          <w:rFonts w:hint="eastAsia"/>
+        </w:rPr>
+        <w:t>4</w:t>
+      </w:r>
+      <w:r>
+        <w:rPr>
+          <w:rFonts w:hint="eastAsia"/>
+        </w:rPr>
+        <w:t>个比特代表步长，可以从</w:t>
+      </w:r>
+      <w:r>
+        <w:rPr>
+          <w:rFonts w:hint="eastAsia"/>
+        </w:rPr>
+        <w:t>1</w:t>
+      </w:r>
+      <w:r>
+        <w:rPr>
+          <w:rFonts w:hint="eastAsia"/>
+        </w:rPr>
+        <w:t>变化到</w:t>
+      </w:r>
+      <w:r>
+        <w:rPr>
+          <w:rFonts w:hint="eastAsia"/>
+        </w:rPr>
+        <w:t>16</w:t>
+      </w:r>
+      <w:r>
+        <w:rPr>
+          <w:rFonts w:hint="eastAsia"/>
+        </w:rPr>
+        <w:t>。这样每个周期</w:t>
+      </w:r>
+      <w:r>
+        <w:rPr>
+          <w:rFonts w:hint="eastAsia"/>
+        </w:rPr>
+        <w:t>index</w:t>
+      </w:r>
+      <w:r>
+        <w:rPr>
+          <w:rFonts w:hint="eastAsia"/>
+        </w:rPr>
+        <w:t>增大一个步长，再去查表，得到就是下一个波形数据。根据估算，这种方法下可调整的频率范围为</w:t>
+      </w:r>
+      <w:r>
+        <w:rPr>
+          <w:rFonts w:hint="eastAsia"/>
+        </w:rPr>
+        <w:t>97.7kHz</w:t>
+      </w:r>
+      <w:r>
+        <w:rPr>
+          <w:rFonts w:hint="eastAsia"/>
+        </w:rPr>
+        <w:t>到</w:t>
+      </w:r>
+      <w:r>
+        <w:rPr>
+          <w:rFonts w:hint="eastAsia"/>
+        </w:rPr>
+        <w:t>1.56MHz</w:t>
+      </w:r>
+      <w:r>
+        <w:rPr>
+          <w:rFonts w:hint="eastAsia"/>
+        </w:rPr>
+        <w:t>。但是在高频率下，由于步长太大，波形会出现明显的失真。</w:t>
+      </w:r>
+    </w:p>
+    <w:p>
+      <w:pPr>
+        <w:pStyle w:val="2"/>
+      </w:pPr>
+      <w:r>
+        <w:rPr>
+          <w:rFonts w:hint="eastAsia"/>
+        </w:rPr>
+        <w:t>3.2</w:t>
+      </w:r>
+      <w:r>
+        <w:t xml:space="preserve"> </w:t>
+      </w:r>
+      <w:r>
+        <w:rPr>
+          <w:rFonts w:hint="eastAsia"/>
+        </w:rPr>
+        <w:t>多种波形、频率控制的软件设计</w:t>
+      </w:r>
+    </w:p>
+    <w:p>
+      <w:pPr>
+        <w:pStyle w:val="a6"/>
+      </w:pPr>
+      <w:r>
+        <w:rPr>
+          <w:rFonts w:hint="eastAsia"/>
+        </w:rPr>
+        <w:t>为了对多种波形、频率控制的功能进行测试，我们还需要设计相应的驱动程序、测试程序和用户界面。</w:t>
+      </w:r>
+    </w:p>
+    <w:p>
+      <w:pPr>
+        <w:pStyle w:val="3"/>
+      </w:pPr>
+      <w:r>
+        <w:rPr>
+          <w:rFonts w:hint="eastAsia"/>
+        </w:rPr>
+        <w:t>3.2.1</w:t>
+      </w:r>
+      <w:r>
+        <w:t xml:space="preserve"> </w:t>
+      </w:r>
+      <w:r>
+        <w:rPr>
+          <w:rFonts w:hint="eastAsia"/>
+        </w:rPr>
+        <w:t>用户界面与</w:t>
+      </w:r>
+      <w:r>
+        <w:rPr>
+          <w:rFonts w:hint="eastAsia"/>
+        </w:rPr>
+        <w:t>UART</w:t>
+      </w:r>
+      <w:r>
+        <w:rPr>
+          <w:rFonts w:hint="eastAsia"/>
+        </w:rPr>
+        <w:t>中断的应用</w:t>
+      </w:r>
+    </w:p>
+    <w:p>
+      <w:pPr>
+        <w:pStyle w:val="a6"/>
+      </w:pPr>
+      <w:r>
+        <w:rPr>
+          <w:rFonts w:hint="eastAsia"/>
+        </w:rPr>
+        <w:t>我们采用</w:t>
+      </w:r>
+      <w:r>
+        <w:rPr>
+          <w:rFonts w:hint="eastAsia"/>
+        </w:rPr>
+        <w:t>UART</w:t>
+      </w:r>
+      <w:r>
+        <w:rPr>
+          <w:rFonts w:hint="eastAsia"/>
+        </w:rPr>
+        <w:t>中断来实现与用户的交互，因为中断的方式更加灵活，能够更方便地接收命令。</w:t>
+      </w:r>
+    </w:p>
+    <w:p>
+      <w:pPr>
+        <w:pStyle w:val="a6"/>
+      </w:pPr>
+      <w:r>
+        <w:rPr>
+          <w:rFonts w:hint="eastAsia"/>
+        </w:rPr>
+        <w:lastRenderedPageBreak/>
+        <w:t>在</w:t>
+      </w:r>
+      <w:proofErr w:type="spellStart"/>
+      <w:r>
+        <w:rPr>
+          <w:rFonts w:hint="eastAsia"/>
+        </w:rPr>
+        <w:t>Microblaze</w:t>
+      </w:r>
+      <w:proofErr w:type="spellEnd"/>
+      <w:r>
+        <w:rPr>
+          <w:rFonts w:hint="eastAsia"/>
+        </w:rPr>
+        <w:t>系统中，提供了很多与</w:t>
+      </w:r>
+      <w:r>
+        <w:rPr>
+          <w:rFonts w:hint="eastAsia"/>
+        </w:rPr>
+        <w:t>UART</w:t>
+      </w:r>
+      <w:r>
+        <w:rPr>
+          <w:rFonts w:hint="eastAsia"/>
+        </w:rPr>
+        <w:t>中断相关的驱动程序，我们需要用它们来初始化和使用</w:t>
+      </w:r>
+      <w:r>
+        <w:rPr>
+          <w:rFonts w:hint="eastAsia"/>
+        </w:rPr>
+        <w:t>UART</w:t>
+      </w:r>
+      <w:r>
+        <w:rPr>
+          <w:rFonts w:hint="eastAsia"/>
+        </w:rPr>
+        <w:t>中断。初始化的过程如下所示：</w:t>
+      </w:r>
+    </w:p>
+    <w:p>
+      <w:pPr>
+        <w:keepNext/>
+        <w:jc w:val="center"/>
+      </w:pPr>
+      <w:r>
+        <w:rPr>
+          <w:noProof/>
+        </w:rPr>
+        <w:drawing>
+          <wp:inline distT="0" distB="0" distL="0" distR="0" wp14:anchorId="3A50F069" wp14:editId="1ACBFDCB">
+            <wp:extent cx="4314825" cy="2400300"/>
+            <wp:effectExtent l="0" t="0" r="9525" b="0"/>
+            <wp:docPr id="4" name="图片 4"/>
+            <wp:cNvGraphicFramePr>
+              <a:graphicFrameLocks xmlns:a="http://schemas.openxmlformats.org/drawingml/2006/main" noChangeAspect="1"/>
+            </wp:cNvGraphicFramePr>
+            <a:graphic xmlns:a="http://schemas.openxmlformats.org/drawingml/2006/main">
+              <a:graphicData uri="http://schemas.openxmlformats.org/drawingml/2006/picture">
+                <pic:pic xmlns:pic="http://schemas.openxmlformats.org/drawingml/2006/picture">
+                  <pic:nvPicPr>
+                    <pic:cNvPr id="1" name=""/>
+                    <pic:cNvPicPr/>
+                  </pic:nvPicPr>
+                  <pic:blipFill>
+                    <a:blip r:embed="rId16"/>
+                    <a:stretch>
+                      <a:fillRect/>
+                    </a:stretch>
+                  </pic:blipFill>
+                  <pic:spPr>
+                    <a:xfrm>
+                      <a:off x="0" y="0"/>
+                      <a:ext cx="4314825" cy="2400300"/>
+                    </a:xfrm>
+                    <a:prstGeom prst="rect">
+                      <a:avLst/>
+                    </a:prstGeom>
+                  </pic:spPr>
+                </pic:pic>
+              </a:graphicData>
+            </a:graphic>
+          </wp:inline>
+        </w:drawing>
+      </w:r>
+    </w:p>
+    <w:p>
+      <w:pPr>
+        <w:pStyle w:val="ac"/>
+        <w:jc w:val="center"/>
+      </w:pPr>
+      <w:r>
+        <w:rPr>
+          <w:rFonts w:hint="eastAsia"/>
+        </w:rPr>
+        <w:t>图</w:t>
+      </w:r>
+      <w:r>
+        <w:rPr>
+          <w:rFonts w:hint="eastAsia"/>
+        </w:rPr>
+        <w:t xml:space="preserve"> </w:t>
+      </w:r>
+      <w:r>
+        <w:fldChar w:fldCharType="begin"/>
+      </w:r>
+      <w:r>
+        <w:instrText xml:space="preserve"> </w:instrText>
+      </w:r>
+      <w:r>
+        <w:rPr>
+          <w:rFonts w:hint="eastAsia"/>
+        </w:rPr>
+        <w:instrText xml:space="preserve">SEQ </w:instrText>
+      </w:r>
+      <w:r>
+        <w:rPr>
+          <w:rFonts w:hint="eastAsia"/>
+        </w:rPr>
+        <w:instrText>图</w:instrText>
+      </w:r>
+      <w:r>
+        <w:rPr>
+          <w:rFonts w:hint="eastAsia"/>
+        </w:rPr>
+        <w:instrText xml:space="preserve"> \* ARABIC</w:instrText>
+      </w:r>
+      <w:r>
+        <w:instrText xml:space="preserve"> </w:instrText>
+      </w:r>
+      <w:r>
+        <w:fldChar w:fldCharType="separate"/>
+      </w:r>
+      <w:r>
+        <w:rPr>
+          <w:noProof/>
+        </w:rPr>
+        <w:t>11</w:t>
+      </w:r>
+      <w:r>
+        <w:fldChar w:fldCharType="end"/>
+      </w:r>
+      <w:r>
+        <w:t xml:space="preserve"> UART</w:t>
+      </w:r>
+      <w:r>
+        <w:rPr>
+          <w:rFonts w:hint="eastAsia"/>
+        </w:rPr>
+        <w:t>中断初始化的过程</w:t>
+      </w:r>
+    </w:p>
+    <w:p>
+      <w:pPr>
+        <w:pStyle w:val="a6"/>
+      </w:pPr>
+      <w:r>
+        <w:rPr>
+          <w:rFonts w:hint="eastAsia"/>
+        </w:rPr>
+        <w:t>主要的步骤是初始化</w:t>
+      </w:r>
+      <w:r>
+        <w:rPr>
+          <w:rFonts w:hint="eastAsia"/>
+        </w:rPr>
+        <w:t>UART</w:t>
+      </w:r>
+      <w:r>
+        <w:rPr>
+          <w:rFonts w:hint="eastAsia"/>
+        </w:rPr>
+        <w:t>，初始化中断控制器，将中断控制器与</w:t>
+      </w:r>
+      <w:r>
+        <w:rPr>
+          <w:rFonts w:hint="eastAsia"/>
+        </w:rPr>
+        <w:t>UART</w:t>
+      </w:r>
+      <w:r>
+        <w:rPr>
+          <w:rFonts w:hint="eastAsia"/>
+        </w:rPr>
+        <w:t>连接起来，启动中断控制器，将中断控制器中控制</w:t>
+      </w:r>
+      <w:r>
+        <w:rPr>
+          <w:rFonts w:hint="eastAsia"/>
+        </w:rPr>
+        <w:t>UART</w:t>
+      </w:r>
+      <w:r>
+        <w:rPr>
+          <w:rFonts w:hint="eastAsia"/>
+        </w:rPr>
+        <w:t>的部分使能，初始化异常处理，注册中断处理器，使能异常处理，配置接收和发送中断处理程序，最后使能</w:t>
+      </w:r>
+      <w:r>
+        <w:rPr>
+          <w:rFonts w:hint="eastAsia"/>
+        </w:rPr>
+        <w:t>UART</w:t>
+      </w:r>
+      <w:r>
+        <w:rPr>
+          <w:rFonts w:hint="eastAsia"/>
+        </w:rPr>
+        <w:t>中断。</w:t>
+      </w:r>
+    </w:p>
+    <w:p>
+      <w:pPr>
+        <w:pStyle w:val="a6"/>
+      </w:pPr>
+      <w:r>
+        <w:rPr>
+          <w:rFonts w:hint="eastAsia"/>
+        </w:rPr>
+        <w:t>在接收中断处理程序中，可以根据接收到的字符对固件和</w:t>
+      </w:r>
+      <w:r>
+        <w:rPr>
+          <w:rFonts w:hint="eastAsia"/>
+        </w:rPr>
+        <w:t>DAC</w:t>
+      </w:r>
+      <w:r>
+        <w:rPr>
+          <w:rFonts w:hint="eastAsia"/>
+        </w:rPr>
+        <w:t>的状态进行调整，这样就实现了简单的用户界面。</w:t>
+      </w:r>
+    </w:p>
+    <w:p>
+      <w:pPr>
+        <w:pStyle w:val="3"/>
+      </w:pPr>
+      <w:r>
+        <w:rPr>
+          <w:rFonts w:hint="eastAsia"/>
+        </w:rPr>
+        <w:t>3.2.2</w:t>
+      </w:r>
+      <w:r>
+        <w:t xml:space="preserve"> </w:t>
+      </w:r>
+      <w:r>
+        <w:rPr>
+          <w:rFonts w:hint="eastAsia"/>
+        </w:rPr>
+        <w:t>用</w:t>
+      </w:r>
+      <w:r>
+        <w:rPr>
+          <w:rFonts w:hint="eastAsia"/>
+        </w:rPr>
+        <w:t>UART</w:t>
+      </w:r>
+      <w:r>
+        <w:rPr>
+          <w:rFonts w:hint="eastAsia"/>
+        </w:rPr>
+        <w:t>控制波形和频率</w:t>
+      </w:r>
+    </w:p>
+    <w:p>
+      <w:pPr>
+        <w:pStyle w:val="a6"/>
+      </w:pPr>
+      <w:r>
+        <w:rPr>
+          <w:rFonts w:hint="eastAsia"/>
+        </w:rPr>
+        <w:t>在</w:t>
+      </w:r>
+      <w:r>
+        <w:rPr>
+          <w:rFonts w:hint="eastAsia"/>
+        </w:rPr>
+        <w:t>UART</w:t>
+      </w:r>
+      <w:r>
+        <w:rPr>
+          <w:rFonts w:hint="eastAsia"/>
+        </w:rPr>
+        <w:t>接收中断处理程序中，如果接收到“</w:t>
+      </w:r>
+      <w:r>
+        <w:rPr>
+          <w:rFonts w:hint="eastAsia"/>
+        </w:rPr>
+        <w:t>R</w:t>
+      </w:r>
+      <w:r>
+        <w:rPr>
+          <w:rFonts w:hint="eastAsia"/>
+        </w:rPr>
+        <w:t>”、</w:t>
+      </w:r>
+      <w:r>
+        <w:rPr>
+          <w:rFonts w:hint="eastAsia"/>
+        </w:rPr>
+        <w:t>“</w:t>
+      </w:r>
+      <w:r>
+        <w:rPr>
+          <w:rFonts w:hint="eastAsia"/>
+        </w:rPr>
+        <w:t>S</w:t>
+      </w:r>
+      <w:r>
+        <w:rPr>
+          <w:rFonts w:hint="eastAsia"/>
+        </w:rPr>
+        <w:t>”</w:t>
+      </w:r>
+      <w:r>
+        <w:rPr>
+          <w:rFonts w:hint="eastAsia"/>
+        </w:rPr>
+        <w:t>、</w:t>
+      </w:r>
+      <w:r>
+        <w:rPr>
+          <w:rFonts w:hint="eastAsia"/>
+        </w:rPr>
+        <w:t>“</w:t>
+      </w:r>
+      <w:r>
+        <w:rPr>
+          <w:rFonts w:hint="eastAsia"/>
+        </w:rPr>
+        <w:t>C</w:t>
+      </w:r>
+      <w:r>
+        <w:rPr>
+          <w:rFonts w:hint="eastAsia"/>
+        </w:rPr>
+        <w:t>”</w:t>
+      </w:r>
+      <w:r>
+        <w:rPr>
+          <w:rFonts w:hint="eastAsia"/>
+        </w:rPr>
+        <w:t>、</w:t>
+      </w:r>
+      <w:r>
+        <w:rPr>
+          <w:rFonts w:hint="eastAsia"/>
+        </w:rPr>
+        <w:t>“</w:t>
+      </w:r>
+      <w:r>
+        <w:rPr>
+          <w:rFonts w:hint="eastAsia"/>
+        </w:rPr>
+        <w:t>D</w:t>
+      </w:r>
+      <w:r>
+        <w:rPr>
+          <w:rFonts w:hint="eastAsia"/>
+        </w:rPr>
+        <w:t>”</w:t>
+      </w:r>
+      <w:r>
+        <w:rPr>
+          <w:rFonts w:hint="eastAsia"/>
+        </w:rPr>
+        <w:t>等字符，就控制固件输出相应的波形；</w:t>
+      </w:r>
+      <w:r>
+        <w:rPr>
+          <w:rFonts w:hint="eastAsia"/>
+        </w:rPr>
+        <w:t>如果接收到“</w:t>
+      </w:r>
+      <w:r>
+        <w:rPr>
+          <w:rFonts w:hint="eastAsia"/>
+        </w:rPr>
+        <w:t>+</w:t>
+      </w:r>
+      <w:r>
+        <w:rPr>
+          <w:rFonts w:hint="eastAsia"/>
+        </w:rPr>
+        <w:t>”、“</w:t>
+      </w:r>
+      <w:r>
+        <w:rPr>
+          <w:rFonts w:hint="eastAsia"/>
+        </w:rPr>
+        <w:t>-</w:t>
+      </w:r>
+      <w:r>
+        <w:rPr>
+          <w:rFonts w:hint="eastAsia"/>
+        </w:rPr>
+        <w:t>”等字符，就控制固件</w:t>
+      </w:r>
+      <w:r>
+        <w:rPr>
+          <w:rFonts w:hint="eastAsia"/>
+        </w:rPr>
+        <w:t>输出信号的频率增大或</w:t>
+      </w:r>
+      <w:r>
+        <w:rPr>
+          <w:rFonts w:hint="eastAsia"/>
+        </w:rPr>
+        <w:t>减小；如果接收到以“</w:t>
+      </w:r>
+      <w:r>
+        <w:rPr>
+          <w:rFonts w:hint="eastAsia"/>
+        </w:rPr>
+        <w:t>;</w:t>
+      </w:r>
+      <w:r>
+        <w:rPr>
+          <w:rFonts w:hint="eastAsia"/>
+        </w:rPr>
+        <w:t>”结尾的</w:t>
+      </w:r>
+      <w:r>
+        <w:rPr>
+          <w:rFonts w:hint="eastAsia"/>
+        </w:rPr>
+        <w:t>16</w:t>
+      </w:r>
+      <w:r>
+        <w:rPr>
+          <w:rFonts w:hint="eastAsia"/>
+        </w:rPr>
+        <w:t>进制数据，就控制固件通过</w:t>
+      </w:r>
+      <w:r>
+        <w:rPr>
+          <w:rFonts w:hint="eastAsia"/>
+        </w:rPr>
+        <w:t>SPI</w:t>
+      </w:r>
+      <w:r>
+        <w:rPr>
+          <w:rFonts w:hint="eastAsia"/>
+        </w:rPr>
+        <w:t>传递出去。这样就完成了</w:t>
+      </w:r>
+      <w:r>
+        <w:rPr>
+          <w:rFonts w:hint="eastAsia"/>
+        </w:rPr>
+        <w:t>UART</w:t>
+      </w:r>
+      <w:r>
+        <w:rPr>
+          <w:rFonts w:hint="eastAsia"/>
+        </w:rPr>
+        <w:t>对波形和频率的控制。</w:t>
+      </w:r>
+    </w:p>
+    <w:p>
+      <w:pPr>
+        <w:pStyle w:val="2"/>
+      </w:pPr>
+      <w:r>
+        <w:rPr>
+          <w:rFonts w:hint="eastAsia"/>
+        </w:rPr>
+        <w:lastRenderedPageBreak/>
+        <w:t>3.3</w:t>
+      </w:r>
+      <w:r>
+        <w:t xml:space="preserve"> </w:t>
+      </w:r>
+      <w:r>
+        <w:rPr>
+          <w:rFonts w:hint="eastAsia"/>
+        </w:rPr>
+        <w:t>第六次调试的结果</w:t>
+      </w:r>
+    </w:p>
+    <w:p>
+      <w:pPr>
+        <w:rPr>
+          <w:rFonts w:hint="eastAsia"/>
+        </w:rPr>
+      </w:pPr>
+      <w:bookmarkStart w:id="0" w:name="_GoBack"/>
+      <w:bookmarkEnd w:id="0"/>
+      <w:r>
+        <w:rPr>
+          <w:noProof/>
+        </w:rPr>
+        <w:drawing>
+          <wp:inline distT="0" distB="0" distL="0" distR="0">
+            <wp:extent cx="5262880" cy="3955415"/>
+            <wp:effectExtent l="0" t="0" r="0" b="6985"/>
+            <wp:docPr id="5" name="图片 5" descr="C:\Users\admin\AppData\Local\Microsoft\Windows\INetCache\Content.Word\tek00000.bmp"/>
+            <wp:cNvGraphicFramePr>
+              <a:graphicFrameLocks xmlns:a="http://schemas.openxmlformats.org/drawingml/2006/main" noChangeAspect="1"/>
+            </wp:cNvGraphicFramePr>
+            <a:graphic xmlns:a="http://schemas.openxmlformats.org/drawingml/2006/main">
+              <a:graphicData uri="http://schemas.openxmlformats.org/drawingml/2006/picture">
+                <pic:pic xmlns:pic="http://schemas.openxmlformats.org/drawingml/2006/picture">
+                  <pic:nvPicPr>
+                    <pic:cNvPr id="0" name="Picture 1" descr="C:\Users\admin\AppData\Local\Microsoft\Windows\INetCache\Content.Word\tek00000.bmp"/>
                     <pic:cNvPicPr>
                       <a:picLocks noChangeAspect="1" noChangeArrowheads="1"/>
                     </pic:cNvPicPr>
                   </pic:nvPicPr>
                   <pic:blipFill>
-                    <a:blip r:embed="rId15" cstate="print">
+                    <a:blip r:embed="rId17">
                       <a:extLst>
                         <a:ext uri="{28A0092B-C50C-407E-A947-70E740481C1C}">
                           <a14:useLocalDpi xmlns:a14="http://schemas.microsoft.com/office/drawing/2010/main" val="0"/>
@@ -2696,7 +3681,7 @@
                   <pic:spPr bwMode="auto">
                     <a:xfrm>
                       <a:off x="0" y="0"/>
-                      <a:ext cx="5274310" cy="2965351"/>
+                      <a:ext cx="5262880" cy="3955415"/>
                     </a:xfrm>
                     <a:prstGeom prst="rect">
                       <a:avLst/>
@@ -2712,19 +3697,613 @@
           </wp:inline>
         </w:drawing>
       </w:r>
-      <w:bookmarkStart w:id="0" w:name="_GoBack"/>
-      <w:bookmarkEnd w:id="0"/>
-    </w:p>
-    <w:p>
-      <w:pPr>
-        <w:rPr>
-          <w:rFonts w:hint="eastAsia"/>
-        </w:rPr>
-      </w:pPr>
+      <w:r>
+        <w:rPr>
+          <w:rFonts w:hint="eastAsia"/>
+          <w:noProof/>
+        </w:rPr>
+        <w:drawing>
+          <wp:inline distT="0" distB="0" distL="0" distR="0">
+            <wp:extent cx="5262880" cy="3955415"/>
+            <wp:effectExtent l="0" t="0" r="0" b="6985"/>
+            <wp:docPr id="6" name="图片 6" descr="C:\Users\admin\AppData\Local\Microsoft\Windows\INetCache\Content.Word\tek00001.bmp"/>
+            <wp:cNvGraphicFramePr>
+              <a:graphicFrameLocks xmlns:a="http://schemas.openxmlformats.org/drawingml/2006/main" noChangeAspect="1"/>
+            </wp:cNvGraphicFramePr>
+            <a:graphic xmlns:a="http://schemas.openxmlformats.org/drawingml/2006/main">
+              <a:graphicData uri="http://schemas.openxmlformats.org/drawingml/2006/picture">
+                <pic:pic xmlns:pic="http://schemas.openxmlformats.org/drawingml/2006/picture">
+                  <pic:nvPicPr>
+                    <pic:cNvPr id="0" name="Picture 2" descr="C:\Users\admin\AppData\Local\Microsoft\Windows\INetCache\Content.Word\tek00001.bmp"/>
+                    <pic:cNvPicPr>
+                      <a:picLocks noChangeAspect="1" noChangeArrowheads="1"/>
+                    </pic:cNvPicPr>
+                  </pic:nvPicPr>
+                  <pic:blipFill>
+                    <a:blip r:embed="rId18">
+                      <a:extLst>
+                        <a:ext uri="{28A0092B-C50C-407E-A947-70E740481C1C}">
+                          <a14:useLocalDpi xmlns:a14="http://schemas.microsoft.com/office/drawing/2010/main" val="0"/>
+                        </a:ext>
+                      </a:extLst>
+                    </a:blip>
+                    <a:srcRect/>
+                    <a:stretch>
+                      <a:fillRect/>
+                    </a:stretch>
+                  </pic:blipFill>
+                  <pic:spPr bwMode="auto">
+                    <a:xfrm>
+                      <a:off x="0" y="0"/>
+                      <a:ext cx="5262880" cy="3955415"/>
+                    </a:xfrm>
+                    <a:prstGeom prst="rect">
+                      <a:avLst/>
+                    </a:prstGeom>
+                    <a:noFill/>
+                    <a:ln>
+                      <a:noFill/>
+                    </a:ln>
+                  </pic:spPr>
+                </pic:pic>
+              </a:graphicData>
+            </a:graphic>
+          </wp:inline>
+        </w:drawing>
+      </w:r>
+      <w:r>
+        <w:rPr>
+          <w:rFonts w:hint="eastAsia"/>
+          <w:noProof/>
+        </w:rPr>
+        <w:lastRenderedPageBreak/>
+        <w:drawing>
+          <wp:inline distT="0" distB="0" distL="0" distR="0">
+            <wp:extent cx="5262880" cy="3955415"/>
+            <wp:effectExtent l="0" t="0" r="0" b="6985"/>
+            <wp:docPr id="7" name="图片 7" descr="C:\Users\admin\AppData\Local\Microsoft\Windows\INetCache\Content.Word\tek00002.bmp"/>
+            <wp:cNvGraphicFramePr>
+              <a:graphicFrameLocks xmlns:a="http://schemas.openxmlformats.org/drawingml/2006/main" noChangeAspect="1"/>
+            </wp:cNvGraphicFramePr>
+            <a:graphic xmlns:a="http://schemas.openxmlformats.org/drawingml/2006/main">
+              <a:graphicData uri="http://schemas.openxmlformats.org/drawingml/2006/picture">
+                <pic:pic xmlns:pic="http://schemas.openxmlformats.org/drawingml/2006/picture">
+                  <pic:nvPicPr>
+                    <pic:cNvPr id="0" name="Picture 3" descr="C:\Users\admin\AppData\Local\Microsoft\Windows\INetCache\Content.Word\tek00002.bmp"/>
+                    <pic:cNvPicPr>
+                      <a:picLocks noChangeAspect="1" noChangeArrowheads="1"/>
+                    </pic:cNvPicPr>
+                  </pic:nvPicPr>
+                  <pic:blipFill>
+                    <a:blip r:embed="rId19">
+                      <a:extLst>
+                        <a:ext uri="{28A0092B-C50C-407E-A947-70E740481C1C}">
+                          <a14:useLocalDpi xmlns:a14="http://schemas.microsoft.com/office/drawing/2010/main" val="0"/>
+                        </a:ext>
+                      </a:extLst>
+                    </a:blip>
+                    <a:srcRect/>
+                    <a:stretch>
+                      <a:fillRect/>
+                    </a:stretch>
+                  </pic:blipFill>
+                  <pic:spPr bwMode="auto">
+                    <a:xfrm>
+                      <a:off x="0" y="0"/>
+                      <a:ext cx="5262880" cy="3955415"/>
+                    </a:xfrm>
+                    <a:prstGeom prst="rect">
+                      <a:avLst/>
+                    </a:prstGeom>
+                    <a:noFill/>
+                    <a:ln>
+                      <a:noFill/>
+                    </a:ln>
+                  </pic:spPr>
+                </pic:pic>
+              </a:graphicData>
+            </a:graphic>
+          </wp:inline>
+        </w:drawing>
+      </w:r>
+      <w:r>
+        <w:rPr>
+          <w:rFonts w:hint="eastAsia"/>
+          <w:noProof/>
+        </w:rPr>
+        <w:drawing>
+          <wp:inline distT="0" distB="0" distL="0" distR="0">
+            <wp:extent cx="5262880" cy="3955415"/>
+            <wp:effectExtent l="0" t="0" r="0" b="6985"/>
+            <wp:docPr id="8" name="图片 8" descr="C:\Users\admin\AppData\Local\Microsoft\Windows\INetCache\Content.Word\tek00003.bmp"/>
+            <wp:cNvGraphicFramePr>
+              <a:graphicFrameLocks xmlns:a="http://schemas.openxmlformats.org/drawingml/2006/main" noChangeAspect="1"/>
+            </wp:cNvGraphicFramePr>
+            <a:graphic xmlns:a="http://schemas.openxmlformats.org/drawingml/2006/main">
+              <a:graphicData uri="http://schemas.openxmlformats.org/drawingml/2006/picture">
+                <pic:pic xmlns:pic="http://schemas.openxmlformats.org/drawingml/2006/picture">
+                  <pic:nvPicPr>
+                    <pic:cNvPr id="0" name="Picture 4" descr="C:\Users\admin\AppData\Local\Microsoft\Windows\INetCache\Content.Word\tek00003.bmp"/>
+                    <pic:cNvPicPr>
+                      <a:picLocks noChangeAspect="1" noChangeArrowheads="1"/>
+                    </pic:cNvPicPr>
+                  </pic:nvPicPr>
+                  <pic:blipFill>
+                    <a:blip r:embed="rId20">
+                      <a:extLst>
+                        <a:ext uri="{28A0092B-C50C-407E-A947-70E740481C1C}">
+                          <a14:useLocalDpi xmlns:a14="http://schemas.microsoft.com/office/drawing/2010/main" val="0"/>
+                        </a:ext>
+                      </a:extLst>
+                    </a:blip>
+                    <a:srcRect/>
+                    <a:stretch>
+                      <a:fillRect/>
+                    </a:stretch>
+                  </pic:blipFill>
+                  <pic:spPr bwMode="auto">
+                    <a:xfrm>
+                      <a:off x="0" y="0"/>
+                      <a:ext cx="5262880" cy="3955415"/>
+                    </a:xfrm>
+                    <a:prstGeom prst="rect">
+                      <a:avLst/>
+                    </a:prstGeom>
+                    <a:noFill/>
+                    <a:ln>
+                      <a:noFill/>
+                    </a:ln>
+                  </pic:spPr>
+                </pic:pic>
+              </a:graphicData>
+            </a:graphic>
+          </wp:inline>
+        </w:drawing>
+      </w:r>
+      <w:r>
+        <w:rPr>
+          <w:rFonts w:hint="eastAsia"/>
+          <w:noProof/>
+        </w:rPr>
+        <w:lastRenderedPageBreak/>
+        <w:drawing>
+          <wp:inline distT="0" distB="0" distL="0" distR="0">
+            <wp:extent cx="5262880" cy="3955415"/>
+            <wp:effectExtent l="0" t="0" r="0" b="6985"/>
+            <wp:docPr id="9" name="图片 9" descr="C:\Users\admin\AppData\Local\Microsoft\Windows\INetCache\Content.Word\tek00004.bmp"/>
+            <wp:cNvGraphicFramePr>
+              <a:graphicFrameLocks xmlns:a="http://schemas.openxmlformats.org/drawingml/2006/main" noChangeAspect="1"/>
+            </wp:cNvGraphicFramePr>
+            <a:graphic xmlns:a="http://schemas.openxmlformats.org/drawingml/2006/main">
+              <a:graphicData uri="http://schemas.openxmlformats.org/drawingml/2006/picture">
+                <pic:pic xmlns:pic="http://schemas.openxmlformats.org/drawingml/2006/picture">
+                  <pic:nvPicPr>
+                    <pic:cNvPr id="0" name="Picture 5" descr="C:\Users\admin\AppData\Local\Microsoft\Windows\INetCache\Content.Word\tek00004.bmp"/>
+                    <pic:cNvPicPr>
+                      <a:picLocks noChangeAspect="1" noChangeArrowheads="1"/>
+                    </pic:cNvPicPr>
+                  </pic:nvPicPr>
+                  <pic:blipFill>
+                    <a:blip r:embed="rId21">
+                      <a:extLst>
+                        <a:ext uri="{28A0092B-C50C-407E-A947-70E740481C1C}">
+                          <a14:useLocalDpi xmlns:a14="http://schemas.microsoft.com/office/drawing/2010/main" val="0"/>
+                        </a:ext>
+                      </a:extLst>
+                    </a:blip>
+                    <a:srcRect/>
+                    <a:stretch>
+                      <a:fillRect/>
+                    </a:stretch>
+                  </pic:blipFill>
+                  <pic:spPr bwMode="auto">
+                    <a:xfrm>
+                      <a:off x="0" y="0"/>
+                      <a:ext cx="5262880" cy="3955415"/>
+                    </a:xfrm>
+                    <a:prstGeom prst="rect">
+                      <a:avLst/>
+                    </a:prstGeom>
+                    <a:noFill/>
+                    <a:ln>
+                      <a:noFill/>
+                    </a:ln>
+                  </pic:spPr>
+                </pic:pic>
+              </a:graphicData>
+            </a:graphic>
+          </wp:inline>
+        </w:drawing>
+      </w:r>
+      <w:r>
+        <w:rPr>
+          <w:rFonts w:hint="eastAsia"/>
+          <w:noProof/>
+        </w:rPr>
+        <w:drawing>
+          <wp:inline distT="0" distB="0" distL="0" distR="0">
+            <wp:extent cx="5262880" cy="3955415"/>
+            <wp:effectExtent l="0" t="0" r="0" b="6985"/>
+            <wp:docPr id="10" name="图片 10" descr="C:\Users\admin\AppData\Local\Microsoft\Windows\INetCache\Content.Word\tek00005.bmp"/>
+            <wp:cNvGraphicFramePr>
+              <a:graphicFrameLocks xmlns:a="http://schemas.openxmlformats.org/drawingml/2006/main" noChangeAspect="1"/>
+            </wp:cNvGraphicFramePr>
+            <a:graphic xmlns:a="http://schemas.openxmlformats.org/drawingml/2006/main">
+              <a:graphicData uri="http://schemas.openxmlformats.org/drawingml/2006/picture">
+                <pic:pic xmlns:pic="http://schemas.openxmlformats.org/drawingml/2006/picture">
+                  <pic:nvPicPr>
+                    <pic:cNvPr id="0" name="Picture 6" descr="C:\Users\admin\AppData\Local\Microsoft\Windows\INetCache\Content.Word\tek00005.bmp"/>
+                    <pic:cNvPicPr>
+                      <a:picLocks noChangeAspect="1" noChangeArrowheads="1"/>
+                    </pic:cNvPicPr>
+                  </pic:nvPicPr>
+                  <pic:blipFill>
+                    <a:blip r:embed="rId22">
+                      <a:extLst>
+                        <a:ext uri="{28A0092B-C50C-407E-A947-70E740481C1C}">
+                          <a14:useLocalDpi xmlns:a14="http://schemas.microsoft.com/office/drawing/2010/main" val="0"/>
+                        </a:ext>
+                      </a:extLst>
+                    </a:blip>
+                    <a:srcRect/>
+                    <a:stretch>
+                      <a:fillRect/>
+                    </a:stretch>
+                  </pic:blipFill>
+                  <pic:spPr bwMode="auto">
+                    <a:xfrm>
+                      <a:off x="0" y="0"/>
+                      <a:ext cx="5262880" cy="3955415"/>
+                    </a:xfrm>
+                    <a:prstGeom prst="rect">
+                      <a:avLst/>
+                    </a:prstGeom>
+                    <a:noFill/>
+                    <a:ln>
+                      <a:noFill/>
+                    </a:ln>
+                  </pic:spPr>
+                </pic:pic>
+              </a:graphicData>
+            </a:graphic>
+          </wp:inline>
+        </w:drawing>
+      </w:r>
+      <w:r>
+        <w:rPr>
+          <w:rFonts w:hint="eastAsia"/>
+          <w:noProof/>
+        </w:rPr>
+        <w:lastRenderedPageBreak/>
+        <w:drawing>
+          <wp:inline distT="0" distB="0" distL="0" distR="0">
+            <wp:extent cx="5262880" cy="3955415"/>
+            <wp:effectExtent l="0" t="0" r="0" b="6985"/>
+            <wp:docPr id="11" name="图片 11" descr="C:\Users\admin\AppData\Local\Microsoft\Windows\INetCache\Content.Word\tek00006.bmp"/>
+            <wp:cNvGraphicFramePr>
+              <a:graphicFrameLocks xmlns:a="http://schemas.openxmlformats.org/drawingml/2006/main" noChangeAspect="1"/>
+            </wp:cNvGraphicFramePr>
+            <a:graphic xmlns:a="http://schemas.openxmlformats.org/drawingml/2006/main">
+              <a:graphicData uri="http://schemas.openxmlformats.org/drawingml/2006/picture">
+                <pic:pic xmlns:pic="http://schemas.openxmlformats.org/drawingml/2006/picture">
+                  <pic:nvPicPr>
+                    <pic:cNvPr id="0" name="Picture 7" descr="C:\Users\admin\AppData\Local\Microsoft\Windows\INetCache\Content.Word\tek00006.bmp"/>
+                    <pic:cNvPicPr>
+                      <a:picLocks noChangeAspect="1" noChangeArrowheads="1"/>
+                    </pic:cNvPicPr>
+                  </pic:nvPicPr>
+                  <pic:blipFill>
+                    <a:blip r:embed="rId23">
+                      <a:extLst>
+                        <a:ext uri="{28A0092B-C50C-407E-A947-70E740481C1C}">
+                          <a14:useLocalDpi xmlns:a14="http://schemas.microsoft.com/office/drawing/2010/main" val="0"/>
+                        </a:ext>
+                      </a:extLst>
+                    </a:blip>
+                    <a:srcRect/>
+                    <a:stretch>
+                      <a:fillRect/>
+                    </a:stretch>
+                  </pic:blipFill>
+                  <pic:spPr bwMode="auto">
+                    <a:xfrm>
+                      <a:off x="0" y="0"/>
+                      <a:ext cx="5262880" cy="3955415"/>
+                    </a:xfrm>
+                    <a:prstGeom prst="rect">
+                      <a:avLst/>
+                    </a:prstGeom>
+                    <a:noFill/>
+                    <a:ln>
+                      <a:noFill/>
+                    </a:ln>
+                  </pic:spPr>
+                </pic:pic>
+              </a:graphicData>
+            </a:graphic>
+          </wp:inline>
+        </w:drawing>
+      </w:r>
+      <w:r>
+        <w:rPr>
+          <w:rFonts w:hint="eastAsia"/>
+          <w:noProof/>
+        </w:rPr>
+        <w:drawing>
+          <wp:inline distT="0" distB="0" distL="0" distR="0">
+            <wp:extent cx="5262880" cy="3955415"/>
+            <wp:effectExtent l="0" t="0" r="0" b="6985"/>
+            <wp:docPr id="12" name="图片 12" descr="C:\Users\admin\AppData\Local\Microsoft\Windows\INetCache\Content.Word\tek00007.bmp"/>
+            <wp:cNvGraphicFramePr>
+              <a:graphicFrameLocks xmlns:a="http://schemas.openxmlformats.org/drawingml/2006/main" noChangeAspect="1"/>
+            </wp:cNvGraphicFramePr>
+            <a:graphic xmlns:a="http://schemas.openxmlformats.org/drawingml/2006/main">
+              <a:graphicData uri="http://schemas.openxmlformats.org/drawingml/2006/picture">
+                <pic:pic xmlns:pic="http://schemas.openxmlformats.org/drawingml/2006/picture">
+                  <pic:nvPicPr>
+                    <pic:cNvPr id="0" name="Picture 8" descr="C:\Users\admin\AppData\Local\Microsoft\Windows\INetCache\Content.Word\tek00007.bmp"/>
+                    <pic:cNvPicPr>
+                      <a:picLocks noChangeAspect="1" noChangeArrowheads="1"/>
+                    </pic:cNvPicPr>
+                  </pic:nvPicPr>
+                  <pic:blipFill>
+                    <a:blip r:embed="rId24">
+                      <a:extLst>
+                        <a:ext uri="{28A0092B-C50C-407E-A947-70E740481C1C}">
+                          <a14:useLocalDpi xmlns:a14="http://schemas.microsoft.com/office/drawing/2010/main" val="0"/>
+                        </a:ext>
+                      </a:extLst>
+                    </a:blip>
+                    <a:srcRect/>
+                    <a:stretch>
+                      <a:fillRect/>
+                    </a:stretch>
+                  </pic:blipFill>
+                  <pic:spPr bwMode="auto">
+                    <a:xfrm>
+                      <a:off x="0" y="0"/>
+                      <a:ext cx="5262880" cy="3955415"/>
+                    </a:xfrm>
+                    <a:prstGeom prst="rect">
+                      <a:avLst/>
+                    </a:prstGeom>
+                    <a:noFill/>
+                    <a:ln>
+                      <a:noFill/>
+                    </a:ln>
+                  </pic:spPr>
+                </pic:pic>
+              </a:graphicData>
+            </a:graphic>
+          </wp:inline>
+        </w:drawing>
+      </w:r>
+      <w:r>
+        <w:rPr>
+          <w:rFonts w:hint="eastAsia"/>
+          <w:noProof/>
+        </w:rPr>
+        <w:lastRenderedPageBreak/>
+        <w:drawing>
+          <wp:inline distT="0" distB="0" distL="0" distR="0">
+            <wp:extent cx="5262880" cy="3955415"/>
+            <wp:effectExtent l="0" t="0" r="0" b="6985"/>
+            <wp:docPr id="13" name="图片 13" descr="C:\Users\admin\AppData\Local\Microsoft\Windows\INetCache\Content.Word\tek00008.bmp"/>
+            <wp:cNvGraphicFramePr>
+              <a:graphicFrameLocks xmlns:a="http://schemas.openxmlformats.org/drawingml/2006/main" noChangeAspect="1"/>
+            </wp:cNvGraphicFramePr>
+            <a:graphic xmlns:a="http://schemas.openxmlformats.org/drawingml/2006/main">
+              <a:graphicData uri="http://schemas.openxmlformats.org/drawingml/2006/picture">
+                <pic:pic xmlns:pic="http://schemas.openxmlformats.org/drawingml/2006/picture">
+                  <pic:nvPicPr>
+                    <pic:cNvPr id="0" name="Picture 9" descr="C:\Users\admin\AppData\Local\Microsoft\Windows\INetCache\Content.Word\tek00008.bmp"/>
+                    <pic:cNvPicPr>
+                      <a:picLocks noChangeAspect="1" noChangeArrowheads="1"/>
+                    </pic:cNvPicPr>
+                  </pic:nvPicPr>
+                  <pic:blipFill>
+                    <a:blip r:embed="rId25">
+                      <a:extLst>
+                        <a:ext uri="{28A0092B-C50C-407E-A947-70E740481C1C}">
+                          <a14:useLocalDpi xmlns:a14="http://schemas.microsoft.com/office/drawing/2010/main" val="0"/>
+                        </a:ext>
+                      </a:extLst>
+                    </a:blip>
+                    <a:srcRect/>
+                    <a:stretch>
+                      <a:fillRect/>
+                    </a:stretch>
+                  </pic:blipFill>
+                  <pic:spPr bwMode="auto">
+                    <a:xfrm>
+                      <a:off x="0" y="0"/>
+                      <a:ext cx="5262880" cy="3955415"/>
+                    </a:xfrm>
+                    <a:prstGeom prst="rect">
+                      <a:avLst/>
+                    </a:prstGeom>
+                    <a:noFill/>
+                    <a:ln>
+                      <a:noFill/>
+                    </a:ln>
+                  </pic:spPr>
+                </pic:pic>
+              </a:graphicData>
+            </a:graphic>
+          </wp:inline>
+        </w:drawing>
+      </w:r>
+      <w:r>
+        <w:rPr>
+          <w:rFonts w:hint="eastAsia"/>
+          <w:noProof/>
+        </w:rPr>
+        <w:drawing>
+          <wp:inline distT="0" distB="0" distL="0" distR="0">
+            <wp:extent cx="5262880" cy="3955415"/>
+            <wp:effectExtent l="0" t="0" r="0" b="6985"/>
+            <wp:docPr id="14" name="图片 14" descr="C:\Users\admin\AppData\Local\Microsoft\Windows\INetCache\Content.Word\tek00009.bmp"/>
+            <wp:cNvGraphicFramePr>
+              <a:graphicFrameLocks xmlns:a="http://schemas.openxmlformats.org/drawingml/2006/main" noChangeAspect="1"/>
+            </wp:cNvGraphicFramePr>
+            <a:graphic xmlns:a="http://schemas.openxmlformats.org/drawingml/2006/main">
+              <a:graphicData uri="http://schemas.openxmlformats.org/drawingml/2006/picture">
+                <pic:pic xmlns:pic="http://schemas.openxmlformats.org/drawingml/2006/picture">
+                  <pic:nvPicPr>
+                    <pic:cNvPr id="0" name="Picture 10" descr="C:\Users\admin\AppData\Local\Microsoft\Windows\INetCache\Content.Word\tek00009.bmp"/>
+                    <pic:cNvPicPr>
+                      <a:picLocks noChangeAspect="1" noChangeArrowheads="1"/>
+                    </pic:cNvPicPr>
+                  </pic:nvPicPr>
+                  <pic:blipFill>
+                    <a:blip r:embed="rId26">
+                      <a:extLst>
+                        <a:ext uri="{28A0092B-C50C-407E-A947-70E740481C1C}">
+                          <a14:useLocalDpi xmlns:a14="http://schemas.microsoft.com/office/drawing/2010/main" val="0"/>
+                        </a:ext>
+                      </a:extLst>
+                    </a:blip>
+                    <a:srcRect/>
+                    <a:stretch>
+                      <a:fillRect/>
+                    </a:stretch>
+                  </pic:blipFill>
+                  <pic:spPr bwMode="auto">
+                    <a:xfrm>
+                      <a:off x="0" y="0"/>
+                      <a:ext cx="5262880" cy="3955415"/>
+                    </a:xfrm>
+                    <a:prstGeom prst="rect">
+                      <a:avLst/>
+                    </a:prstGeom>
+                    <a:noFill/>
+                    <a:ln>
+                      <a:noFill/>
+                    </a:ln>
+                  </pic:spPr>
+                </pic:pic>
+              </a:graphicData>
+            </a:graphic>
+          </wp:inline>
+        </w:drawing>
+      </w:r>
+      <w:r>
+        <w:rPr>
+          <w:rFonts w:hint="eastAsia"/>
+          <w:noProof/>
+        </w:rPr>
+        <w:lastRenderedPageBreak/>
+        <w:drawing>
+          <wp:inline distT="0" distB="0" distL="0" distR="0">
+            <wp:extent cx="5262880" cy="3955415"/>
+            <wp:effectExtent l="0" t="0" r="0" b="6985"/>
+            <wp:docPr id="15" name="图片 15" descr="C:\Users\admin\AppData\Local\Microsoft\Windows\INetCache\Content.Word\tek00010.bmp"/>
+            <wp:cNvGraphicFramePr>
+              <a:graphicFrameLocks xmlns:a="http://schemas.openxmlformats.org/drawingml/2006/main" noChangeAspect="1"/>
+            </wp:cNvGraphicFramePr>
+            <a:graphic xmlns:a="http://schemas.openxmlformats.org/drawingml/2006/main">
+              <a:graphicData uri="http://schemas.openxmlformats.org/drawingml/2006/picture">
+                <pic:pic xmlns:pic="http://schemas.openxmlformats.org/drawingml/2006/picture">
+                  <pic:nvPicPr>
+                    <pic:cNvPr id="0" name="Picture 11" descr="C:\Users\admin\AppData\Local\Microsoft\Windows\INetCache\Content.Word\tek00010.bmp"/>
+                    <pic:cNvPicPr>
+                      <a:picLocks noChangeAspect="1" noChangeArrowheads="1"/>
+                    </pic:cNvPicPr>
+                  </pic:nvPicPr>
+                  <pic:blipFill>
+                    <a:blip r:embed="rId27">
+                      <a:extLst>
+                        <a:ext uri="{28A0092B-C50C-407E-A947-70E740481C1C}">
+                          <a14:useLocalDpi xmlns:a14="http://schemas.microsoft.com/office/drawing/2010/main" val="0"/>
+                        </a:ext>
+                      </a:extLst>
+                    </a:blip>
+                    <a:srcRect/>
+                    <a:stretch>
+                      <a:fillRect/>
+                    </a:stretch>
+                  </pic:blipFill>
+                  <pic:spPr bwMode="auto">
+                    <a:xfrm>
+                      <a:off x="0" y="0"/>
+                      <a:ext cx="5262880" cy="3955415"/>
+                    </a:xfrm>
+                    <a:prstGeom prst="rect">
+                      <a:avLst/>
+                    </a:prstGeom>
+                    <a:noFill/>
+                    <a:ln>
+                      <a:noFill/>
+                    </a:ln>
+                  </pic:spPr>
+                </pic:pic>
+              </a:graphicData>
+            </a:graphic>
+          </wp:inline>
+        </w:drawing>
+      </w:r>
+      <w:r>
+        <w:rPr>
+          <w:rFonts w:hint="eastAsia"/>
+          <w:noProof/>
+        </w:rPr>
+        <w:drawing>
+          <wp:inline distT="0" distB="0" distL="0" distR="0">
+            <wp:extent cx="5262880" cy="4210685"/>
+            <wp:effectExtent l="0" t="0" r="0" b="0"/>
+            <wp:docPr id="19" name="图片 19" descr="C:\Users\admin\AppData\Local\Microsoft\Windows\INetCache\Content.Word\ui.png"/>
+            <wp:cNvGraphicFramePr>
+              <a:graphicFrameLocks xmlns:a="http://schemas.openxmlformats.org/drawingml/2006/main" noChangeAspect="1"/>
+            </wp:cNvGraphicFramePr>
+            <a:graphic xmlns:a="http://schemas.openxmlformats.org/drawingml/2006/main">
+              <a:graphicData uri="http://schemas.openxmlformats.org/drawingml/2006/picture">
+                <pic:pic xmlns:pic="http://schemas.openxmlformats.org/drawingml/2006/picture">
+                  <pic:nvPicPr>
+                    <pic:cNvPr id="0" name="Picture 12" descr="C:\Users\admin\AppData\Local\Microsoft\Windows\INetCache\Content.Word\ui.png"/>
+                    <pic:cNvPicPr>
+                      <a:picLocks noChangeAspect="1" noChangeArrowheads="1"/>
+                    </pic:cNvPicPr>
+                  </pic:nvPicPr>
+                  <pic:blipFill>
+                    <a:blip r:embed="rId28" cstate="print">
+                      <a:extLst>
+                        <a:ext uri="{28A0092B-C50C-407E-A947-70E740481C1C}">
+                          <a14:useLocalDpi xmlns:a14="http://schemas.microsoft.com/office/drawing/2010/main" val="0"/>
+                        </a:ext>
+                      </a:extLst>
+                    </a:blip>
+                    <a:srcRect/>
+                    <a:stretch>
+                      <a:fillRect/>
+                    </a:stretch>
+                  </pic:blipFill>
+                  <pic:spPr bwMode="auto">
+                    <a:xfrm>
+                      <a:off x="0" y="0"/>
+                      <a:ext cx="5262880" cy="4210685"/>
+                    </a:xfrm>
+                    <a:prstGeom prst="rect">
+                      <a:avLst/>
+                    </a:prstGeom>
+                    <a:noFill/>
+                    <a:ln>
+                      <a:noFill/>
+                    </a:ln>
+                  </pic:spPr>
+                </pic:pic>
+              </a:graphicData>
+            </a:graphic>
+          </wp:inline>
+        </w:drawing>
+      </w:r>
     </w:p>
     <w:p>
       <w:pPr>
         <w:pStyle w:val="a6"/>
+      </w:pPr>
+    </w:p>
+    <w:p>
+      <w:pPr>
         <w:rPr>
           <w:rFonts w:hint="eastAsia"/>
         </w:rPr>
@@ -2741,9 +4320,11 @@
     <w:p>
       <w:pPr>
         <w:pStyle w:val="a6"/>
-        <w:rPr>
-          <w:rFonts w:hint="eastAsia"/>
-        </w:rPr>
+      </w:pPr>
+    </w:p>
+    <w:p>
+      <w:pPr>
+        <w:pStyle w:val="a6"/>
       </w:pPr>
     </w:p>
     <w:p>
@@ -2781,7 +4362,7 @@
         </w:rPr>
         <w:t xml:space="preserve">Lingjun Zhu, </w:t>
       </w:r>
-      <w:hyperlink r:id="rId16" w:history="1">
+      <w:hyperlink r:id="rId29" w:history="1">
         <w:r>
           <w:rPr>
             <w:rStyle w:val="ad"/>
@@ -2819,7 +4400,7 @@
         </w:rPr>
         <w:t xml:space="preserve">ADI, </w:t>
       </w:r>
-      <w:hyperlink r:id="rId17" w:history="1">
+      <w:hyperlink r:id="rId30" w:history="1">
         <w:r>
           <w:rPr>
             <w:rStyle w:val="ad"/>
@@ -3646,7 +5227,7 @@
     <w:uiPriority w:val="9"/>
     <w:unhideWhenUsed/>
     <w:qFormat/>
-    <w:rsid w:val="009420B5"/>
+    <w:rsid w:val="006C4AB1"/>
     <w:pPr>
       <w:keepNext/>
       <w:keepLines/>
@@ -3656,7 +5237,7 @@
     <w:rPr>
       <w:b/>
       <w:bCs/>
-      <w:sz w:val="32"/>
+      <w:sz w:val="28"/>
       <w:szCs w:val="32"/>
     </w:rPr>
   </w:style>
@@ -3773,11 +5354,11 @@
     <w:basedOn w:val="a1"/>
     <w:link w:val="3"/>
     <w:uiPriority w:val="9"/>
-    <w:rsid w:val="009420B5"/>
+    <w:rsid w:val="006C4AB1"/>
     <w:rPr>
       <w:b/>
       <w:bCs/>
-      <w:sz w:val="32"/>
+      <w:sz w:val="28"/>
       <w:szCs w:val="32"/>
     </w:rPr>
   </w:style>
@@ -4180,7 +5761,7 @@
 </file>
 
 <file path=customXml/itemProps1.xml><?xml version="1.0" encoding="utf-8"?>
-<ds:datastoreItem xmlns:ds="http://schemas.openxmlformats.org/officeDocument/2006/customXml" ds:itemID="{B0BEDAA4-4397-4849-8E9B-E01CCC9E504C}">
+<ds:datastoreItem xmlns:ds="http://schemas.openxmlformats.org/officeDocument/2006/customXml" ds:itemID="{EE63084F-64A6-4E71-A29E-B2D271C36906}">
   <ds:schemaRefs>
     <ds:schemaRef ds:uri="http://schemas.openxmlformats.org/officeDocument/2006/bibliography"/>
   </ds:schemaRefs>

</xml_diff>